<commit_message>
Writing of the analysis
</commit_message>
<xml_diff>
--- a/X-P_ModData-AurelienSamuelStefan-Rapport.docx
+++ b/X-P_ModData-AurelienSamuelStefan-Rapport.docx
@@ -691,7 +691,19 @@
     </w:p>
     <w:p>
       <w:r>
-        <w:t>Le but de ce projet est de créer une base de données pour un  agenda qui garde en mémoire tout les événements qu’une école, un élève, un collaborateur ou une classe possède.</w:t>
+        <w:t xml:space="preserve">Le but de ce projet est de créer une base de données pour </w:t>
+      </w:r>
+      <w:r>
+        <w:t>un agenda</w:t>
+      </w:r>
+      <w:r>
+        <w:t xml:space="preserve"> qui garde en mémoire tout les événements qu’une école, un élève, un collaborateur ou une classe possède.</w:t>
+      </w:r>
+      <w:r>
+        <w:t xml:space="preserve"> Ces événements peuvent être de différents types</w:t>
+      </w:r>
+      <w:r>
+        <w:t>.</w:t>
       </w:r>
     </w:p>
     <w:p>
@@ -703,6 +715,126 @@
         <w:t>Analyse</w:t>
       </w:r>
       <w:bookmarkEnd w:id="2"/>
+    </w:p>
+    <w:p>
+      <w:pPr>
+        <w:pStyle w:val="Titre2"/>
+      </w:pPr>
+      <w:r>
+        <w:t>Compris</w:t>
+      </w:r>
+    </w:p>
+    <w:p>
+      <w:r>
+        <w:t xml:space="preserve">Pour faire fonctionner la base de données, nous devrons </w:t>
+      </w:r>
+      <w:proofErr w:type="gramStart"/>
+      <w:r>
+        <w:t>stocké</w:t>
+      </w:r>
+      <w:proofErr w:type="gramEnd"/>
+      <w:r>
+        <w:t xml:space="preserve"> les informations suivantes ;</w:t>
+      </w:r>
+    </w:p>
+    <w:p>
+      <w:pPr>
+        <w:pStyle w:val="Titre3"/>
+      </w:pPr>
+      <w:r>
+        <w:t>Personnes</w:t>
+      </w:r>
+    </w:p>
+    <w:p>
+      <w:r>
+        <w:t xml:space="preserve">En premier temps, il faut pouvoir garder en mémoire les informations sur les personnes qui vont participer aux événements. Il faut connaître leur nom et prénom, leur date de naissance </w:t>
+      </w:r>
+      <w:r>
+        <w:t>s’ils</w:t>
+      </w:r>
+      <w:r>
+        <w:t xml:space="preserve"> sont majeurs ou pas</w:t>
+      </w:r>
+      <w:r>
+        <w:t>, l</w:t>
+      </w:r>
+      <w:r>
+        <w:t>eur adresse dans le cas où une lettre devrait être envoyée</w:t>
+      </w:r>
+      <w:r>
+        <w:t>, u</w:t>
+      </w:r>
+      <w:r>
+        <w:t>n moyen de contacte en ligne tel qu’un numéro de téléphone ou une adresse email</w:t>
+      </w:r>
+      <w:r>
+        <w:t>, le genre de la personne si un uniforme ou tout autre chose dépendante sur le genre puissent exister, et</w:t>
+      </w:r>
+      <w:r>
+        <w:t>,</w:t>
+      </w:r>
+      <w:r>
+        <w:t xml:space="preserve"> finalement</w:t>
+      </w:r>
+      <w:r>
+        <w:t>,</w:t>
+      </w:r>
+      <w:r>
+        <w:t xml:space="preserve"> l’identifiant anonyme pour </w:t>
+      </w:r>
+      <w:r>
+        <w:t xml:space="preserve">pouvoir référencer la personne dans la base de données de </w:t>
+      </w:r>
+      <w:proofErr w:type="spellStart"/>
+      <w:r>
+        <w:t>gesteleves</w:t>
+      </w:r>
+      <w:proofErr w:type="spellEnd"/>
+      <w:r>
+        <w:t xml:space="preserve">. </w:t>
+      </w:r>
+    </w:p>
+    <w:p>
+      <w:r>
+        <w:t>Les personnes peuvent exister en plusieurs types : Un élève et un collaborateur. Les collaborateurs existent peuvent avoir plusieurs professions différentes. Selon le rang d’un collaborateur</w:t>
+      </w:r>
+      <w:r>
+        <w:t>, il aura des droits différents.</w:t>
+      </w:r>
+    </w:p>
+    <w:p>
+      <w:pPr>
+        <w:pStyle w:val="Titre3"/>
+      </w:pPr>
+      <w:r>
+        <w:t>Classes</w:t>
+      </w:r>
+    </w:p>
+    <w:p>
+      <w:r>
+        <w:t>Les étudiants peuvent faire partie d’une classe et des enseignants peuvent être des maîtres de classes ou enseigner dans des classes. Les classes contiennent des élèves et ont obligatoirement un maître de classe. Elles peuvent être séparées en plusieurs parties et ces parties ou la classe entière peuvent faire partie d’un groupe d’élèves.</w:t>
+      </w:r>
+    </w:p>
+    <w:p>
+      <w:pPr>
+        <w:pStyle w:val="Titre3"/>
+      </w:pPr>
+      <w:r>
+        <w:t>Sections</w:t>
+      </w:r>
+    </w:p>
+    <w:p>
+      <w:r>
+        <w:t>Les sections</w:t>
+      </w:r>
+    </w:p>
+    <w:p>
+      <w:pPr>
+        <w:pStyle w:val="Titre2"/>
+      </w:pPr>
+      <w:r>
+        <w:t>Fais</w:t>
+      </w:r>
     </w:p>
     <w:p>
       <w:pPr>
@@ -808,27 +940,14 @@
           <w:r>
             <w:t xml:space="preserve">Auteur : </w:t>
           </w:r>
-          <w:r>
-            <w:fldChar w:fldCharType="begin"/>
-          </w:r>
-          <w:r>
-            <w:instrText xml:space="preserve"> AUTHOR  \* Caps  \* MERGEFORMAT </w:instrText>
-          </w:r>
-          <w:r>
-            <w:fldChar w:fldCharType="separate"/>
-          </w:r>
-          <w:r>
-            <w:rPr>
-              <w:noProof/>
-            </w:rPr>
-            <w:t>Aurélien Dévaud</w:t>
-          </w:r>
-          <w:r>
-            <w:rPr>
-              <w:noProof/>
-            </w:rPr>
-            <w:fldChar w:fldCharType="end"/>
-          </w:r>
+          <w:fldSimple w:instr=" AUTHOR  \* Caps  \* MERGEFORMAT ">
+            <w:r>
+              <w:rPr>
+                <w:noProof/>
+              </w:rPr>
+              <w:t>Aurélien Dévaud</w:t>
+            </w:r>
+          </w:fldSimple>
         </w:p>
       </w:tc>
       <w:tc>
@@ -941,27 +1060,14 @@
           <w:r>
             <w:t>/</w:t>
           </w:r>
-          <w:r>
-            <w:fldChar w:fldCharType="begin"/>
-          </w:r>
-          <w:r>
-            <w:instrText xml:space="preserve"> NUMPAGES   \* MERGEFORMAT </w:instrText>
-          </w:r>
-          <w:r>
-            <w:fldChar w:fldCharType="separate"/>
-          </w:r>
-          <w:r>
-            <w:rPr>
-              <w:noProof/>
-            </w:rPr>
-            <w:t>1</w:t>
-          </w:r>
-          <w:r>
-            <w:rPr>
-              <w:noProof/>
-            </w:rPr>
-            <w:fldChar w:fldCharType="end"/>
-          </w:r>
+          <w:fldSimple w:instr=" NUMPAGES   \* MERGEFORMAT ">
+            <w:r>
+              <w:rPr>
+                <w:noProof/>
+              </w:rPr>
+              <w:t>1</w:t>
+            </w:r>
+          </w:fldSimple>
         </w:p>
       </w:tc>
       <w:tc>
@@ -1014,27 +1120,14 @@
           <w:r>
             <w:t xml:space="preserve">Version </w:t>
           </w:r>
-          <w:r>
-            <w:fldChar w:fldCharType="begin"/>
-          </w:r>
-          <w:r>
-            <w:instrText xml:space="preserve"> REVNUM   \* MERGEFORMAT </w:instrText>
-          </w:r>
-          <w:r>
-            <w:fldChar w:fldCharType="separate"/>
-          </w:r>
-          <w:r>
-            <w:rPr>
-              <w:noProof/>
-            </w:rPr>
-            <w:t>1</w:t>
-          </w:r>
-          <w:r>
-            <w:rPr>
-              <w:noProof/>
-            </w:rPr>
-            <w:fldChar w:fldCharType="end"/>
-          </w:r>
+          <w:fldSimple w:instr=" REVNUM   \* MERGEFORMAT ">
+            <w:r>
+              <w:rPr>
+                <w:noProof/>
+              </w:rPr>
+              <w:t>1</w:t>
+            </w:r>
+          </w:fldSimple>
           <w:r>
             <w:t xml:space="preserve"> du </w:t>
           </w:r>
@@ -1080,27 +1173,14 @@
             <w:pStyle w:val="Pieddepage"/>
             <w:jc w:val="right"/>
           </w:pPr>
-          <w:r>
-            <w:fldChar w:fldCharType="begin"/>
-          </w:r>
-          <w:r>
-            <w:instrText xml:space="preserve"> FILENAME   \* MERGEFORMAT </w:instrText>
-          </w:r>
-          <w:r>
-            <w:fldChar w:fldCharType="separate"/>
-          </w:r>
-          <w:r>
-            <w:rPr>
-              <w:noProof/>
-            </w:rPr>
-            <w:t>Document1</w:t>
-          </w:r>
-          <w:r>
-            <w:rPr>
-              <w:noProof/>
-            </w:rPr>
-            <w:fldChar w:fldCharType="end"/>
-          </w:r>
+          <w:fldSimple w:instr=" FILENAME   \* MERGEFORMAT ">
+            <w:r>
+              <w:rPr>
+                <w:noProof/>
+              </w:rPr>
+              <w:t>Document1</w:t>
+            </w:r>
+          </w:fldSimple>
         </w:p>
       </w:tc>
     </w:tr>
@@ -1793,6 +1873,50 @@
       <w:szCs w:val="26"/>
     </w:rPr>
   </w:style>
+  <w:style w:type="paragraph" w:styleId="Titre3">
+    <w:name w:val="heading 3"/>
+    <w:basedOn w:val="Normal"/>
+    <w:next w:val="Normal"/>
+    <w:link w:val="Titre3Car"/>
+    <w:uiPriority w:val="9"/>
+    <w:unhideWhenUsed/>
+    <w:qFormat/>
+    <w:rsid w:val="007248BD"/>
+    <w:pPr>
+      <w:keepNext/>
+      <w:keepLines/>
+      <w:spacing w:before="40" w:after="0"/>
+      <w:outlineLvl w:val="2"/>
+    </w:pPr>
+    <w:rPr>
+      <w:rFonts w:asciiTheme="majorHAnsi" w:eastAsiaTheme="majorEastAsia" w:hAnsiTheme="majorHAnsi" w:cstheme="majorBidi"/>
+      <w:color w:val="1F4D78" w:themeColor="accent1" w:themeShade="7F"/>
+      <w:sz w:val="24"/>
+      <w:szCs w:val="24"/>
+    </w:rPr>
+  </w:style>
+  <w:style w:type="paragraph" w:styleId="Titre4">
+    <w:name w:val="heading 4"/>
+    <w:basedOn w:val="Normal"/>
+    <w:next w:val="Normal"/>
+    <w:link w:val="Titre4Car"/>
+    <w:uiPriority w:val="9"/>
+    <w:unhideWhenUsed/>
+    <w:qFormat/>
+    <w:rsid w:val="00C06A1C"/>
+    <w:pPr>
+      <w:keepNext/>
+      <w:keepLines/>
+      <w:spacing w:before="40" w:after="0"/>
+      <w:outlineLvl w:val="3"/>
+    </w:pPr>
+    <w:rPr>
+      <w:rFonts w:asciiTheme="majorHAnsi" w:eastAsiaTheme="majorEastAsia" w:hAnsiTheme="majorHAnsi" w:cstheme="majorBidi"/>
+      <w:i/>
+      <w:iCs/>
+      <w:color w:val="2E74B5" w:themeColor="accent1" w:themeShade="BF"/>
+    </w:rPr>
+  </w:style>
   <w:style w:type="character" w:default="1" w:styleId="Policepardfaut">
     <w:name w:val="Default Paragraph Font"/>
     <w:uiPriority w:val="1"/>
@@ -1980,6 +2104,32 @@
       <w:color w:val="2E74B5" w:themeColor="accent1" w:themeShade="BF"/>
       <w:sz w:val="26"/>
       <w:szCs w:val="26"/>
+    </w:rPr>
+  </w:style>
+  <w:style w:type="character" w:customStyle="1" w:styleId="Titre3Car">
+    <w:name w:val="Titre 3 Car"/>
+    <w:basedOn w:val="Policepardfaut"/>
+    <w:link w:val="Titre3"/>
+    <w:uiPriority w:val="9"/>
+    <w:rsid w:val="007248BD"/>
+    <w:rPr>
+      <w:rFonts w:asciiTheme="majorHAnsi" w:eastAsiaTheme="majorEastAsia" w:hAnsiTheme="majorHAnsi" w:cstheme="majorBidi"/>
+      <w:color w:val="1F4D78" w:themeColor="accent1" w:themeShade="7F"/>
+      <w:sz w:val="24"/>
+      <w:szCs w:val="24"/>
+    </w:rPr>
+  </w:style>
+  <w:style w:type="character" w:customStyle="1" w:styleId="Titre4Car">
+    <w:name w:val="Titre 4 Car"/>
+    <w:basedOn w:val="Policepardfaut"/>
+    <w:link w:val="Titre4"/>
+    <w:uiPriority w:val="9"/>
+    <w:rsid w:val="00C06A1C"/>
+    <w:rPr>
+      <w:rFonts w:asciiTheme="majorHAnsi" w:eastAsiaTheme="majorEastAsia" w:hAnsiTheme="majorHAnsi" w:cstheme="majorBidi"/>
+      <w:i/>
+      <w:iCs/>
+      <w:color w:val="2E74B5" w:themeColor="accent1" w:themeShade="BF"/>
     </w:rPr>
   </w:style>
 </w:styles>

</xml_diff>